<commit_message>
Ficha de Lectura - Nueva y Posnueva gestión pública
</commit_message>
<xml_diff>
--- a/Fichas de Lectura/Ficha de Lectura - El aporte de la Politica Publica y de la Nueva Gestion Publica a la gobernanza- Luis F Aguilar.docx
+++ b/Fichas de Lectura/Ficha de Lectura - El aporte de la Politica Publica y de la Nueva Gestion Publica a la gobernanza- Luis F Aguilar.docx
@@ -41,54 +41,7 @@
                 <w:sz w:val="24"/>
                 <w:szCs w:val="24"/>
               </w:rPr>
-              <w:t>Ficha</w:t>
-            </w:r>
-            <w:r>
-              <w:rPr>
-                <w:rFonts w:ascii="Times New Roman" w:hAnsi="Times New Roman"/>
-                <w:b/>
-                <w:sz w:val="24"/>
-                <w:szCs w:val="24"/>
-              </w:rPr>
-              <w:t xml:space="preserve"> de Lectura:</w:t>
-            </w:r>
-          </w:p>
-          <w:p>
-            <w:pPr>
-              <w:jc w:val="center"/>
-              <w:rPr>
-                <w:rFonts w:ascii="Times New Roman" w:hAnsi="Times New Roman"/>
-                <w:b/>
-                <w:sz w:val="24"/>
-                <w:szCs w:val="24"/>
-              </w:rPr>
-            </w:pPr>
-            <w:r>
-              <w:rPr>
-                <w:rFonts w:ascii="Times New Roman" w:hAnsi="Times New Roman"/>
-                <w:b/>
-                <w:sz w:val="24"/>
-                <w:szCs w:val="24"/>
-              </w:rPr>
-              <w:t>"El aporte de la Política Pública y de la Nueva Gestión Pública a la gobernanza"</w:t>
-            </w:r>
-            <w:r>
-              <w:rPr>
-                <w:rFonts w:ascii="Times New Roman" w:hAnsi="Times New Roman"/>
-                <w:b/>
-                <w:sz w:val="24"/>
-                <w:szCs w:val="24"/>
-              </w:rPr>
-              <w:t>.</w:t>
-            </w:r>
-            <w:r>
-              <w:rPr>
-                <w:rFonts w:ascii="Times New Roman" w:hAnsi="Times New Roman"/>
-                <w:b/>
-                <w:sz w:val="24"/>
-                <w:szCs w:val="24"/>
-              </w:rPr>
-              <w:t xml:space="preserve"> </w:t>
+              <w:t xml:space="preserve">"El aporte de la Política Pública y de la Nueva Gestión Pública a la gobernanza". </w:t>
             </w:r>
           </w:p>
           <w:p>
@@ -249,13 +202,7 @@
               <w:rPr>
                 <w:rFonts w:ascii="Times New Roman" w:hAnsi="Times New Roman"/>
               </w:rPr>
-              <w:t xml:space="preserve">). El aporte de la política pública y de la nueva gestión pública a la gobernanza. </w:t>
-            </w:r>
-            <w:r>
-              <w:rPr>
-                <w:rFonts w:ascii="Times New Roman" w:hAnsi="Times New Roman"/>
-              </w:rPr>
-              <w:t xml:space="preserve">Revista </w:t>
+              <w:t xml:space="preserve">). El aporte de la política pública y de la nueva gestión pública a la gobernanza. Revista </w:t>
             </w:r>
             <w:r>
               <w:t>del</w:t>
@@ -510,25 +457,7 @@
                 <w:sz w:val="24"/>
                 <w:szCs w:val="24"/>
               </w:rPr>
-              <w:t xml:space="preserve">que </w:t>
-            </w:r>
-            <w:proofErr w:type="gramStart"/>
-            <w:r>
-              <w:rPr>
-                <w:rFonts w:ascii="Times New Roman" w:hAnsi="Times New Roman"/>
-                <w:sz w:val="24"/>
-                <w:szCs w:val="24"/>
-              </w:rPr>
-              <w:t>han sido procesadas</w:t>
-            </w:r>
-            <w:proofErr w:type="gramEnd"/>
-            <w:r>
-              <w:rPr>
-                <w:rFonts w:ascii="Times New Roman" w:hAnsi="Times New Roman"/>
-                <w:sz w:val="24"/>
-                <w:szCs w:val="24"/>
-              </w:rPr>
-              <w:t xml:space="preserve"> desde el enfoque de la gobernabilidad o</w:t>
+              <w:t>que han sido procesadas desde el enfoque de la gobernabilidad o</w:t>
             </w:r>
             <w:r>
               <w:rPr>
@@ -560,15 +489,7 @@
                 <w:sz w:val="24"/>
                 <w:szCs w:val="24"/>
               </w:rPr>
-              <w:t xml:space="preserve">contribuido a difundir una nueva relación </w:t>
-            </w:r>
-            <w:r>
-              <w:rPr>
-                <w:rFonts w:ascii="Times New Roman" w:hAnsi="Times New Roman"/>
-                <w:sz w:val="24"/>
-                <w:szCs w:val="24"/>
-              </w:rPr>
-              <w:t xml:space="preserve">directiva </w:t>
+              <w:t xml:space="preserve">contribuido a difundir una nueva relación directiva </w:t>
             </w:r>
             <w:r>
               <w:rPr>
@@ -822,153 +743,7 @@
                 <w:sz w:val="24"/>
                 <w:szCs w:val="24"/>
               </w:rPr>
-              <w:t>los conceptos, métodos o</w:t>
-            </w:r>
-            <w:r>
-              <w:rPr>
-                <w:rFonts w:ascii="Times New Roman" w:hAnsi="Times New Roman"/>
-                <w:sz w:val="24"/>
-                <w:szCs w:val="24"/>
-              </w:rPr>
-              <w:t xml:space="preserve"> </w:t>
-            </w:r>
-            <w:r>
-              <w:rPr>
-                <w:rFonts w:ascii="Times New Roman" w:hAnsi="Times New Roman"/>
-                <w:sz w:val="24"/>
-                <w:szCs w:val="24"/>
-              </w:rPr>
-              <w:t xml:space="preserve">tecnologías de la PP y de la NGP </w:t>
-            </w:r>
-            <w:proofErr w:type="gramStart"/>
-            <w:r>
-              <w:rPr>
-                <w:rFonts w:ascii="Times New Roman" w:hAnsi="Times New Roman"/>
-                <w:sz w:val="24"/>
-                <w:szCs w:val="24"/>
-              </w:rPr>
-              <w:t>han sido entendidos</w:t>
-            </w:r>
-            <w:proofErr w:type="gramEnd"/>
-            <w:r>
-              <w:rPr>
-                <w:rFonts w:ascii="Times New Roman" w:hAnsi="Times New Roman"/>
-                <w:sz w:val="24"/>
-                <w:szCs w:val="24"/>
-              </w:rPr>
-              <w:t xml:space="preserve"> o</w:t>
-            </w:r>
-            <w:r>
-              <w:rPr>
-                <w:rFonts w:ascii="Times New Roman" w:hAnsi="Times New Roman"/>
-                <w:sz w:val="24"/>
-                <w:szCs w:val="24"/>
-              </w:rPr>
-              <w:t xml:space="preserve"> </w:t>
-            </w:r>
-            <w:r>
-              <w:rPr>
-                <w:rFonts w:ascii="Times New Roman" w:hAnsi="Times New Roman"/>
-                <w:sz w:val="24"/>
-                <w:szCs w:val="24"/>
-              </w:rPr>
-              <w:t xml:space="preserve">practicados a partir del enfoque de la gobernabilidad o de la </w:t>
-            </w:r>
-            <w:r>
-              <w:rPr>
-                <w:rFonts w:ascii="Times New Roman" w:hAnsi="Times New Roman"/>
-                <w:sz w:val="24"/>
-                <w:szCs w:val="24"/>
-              </w:rPr>
-              <w:t>gobernanza</w:t>
-            </w:r>
-            <w:r>
-              <w:rPr>
-                <w:rFonts w:ascii="Times New Roman" w:hAnsi="Times New Roman"/>
-                <w:sz w:val="24"/>
-                <w:szCs w:val="24"/>
-              </w:rPr>
-              <w:t>. Muchos gobiernos de nuestros países han empleado</w:t>
-            </w:r>
-            <w:r>
-              <w:rPr>
-                <w:rFonts w:ascii="Times New Roman" w:hAnsi="Times New Roman"/>
-                <w:sz w:val="24"/>
-                <w:szCs w:val="24"/>
-              </w:rPr>
-              <w:t xml:space="preserve"> </w:t>
-            </w:r>
-            <w:r>
-              <w:rPr>
-                <w:rFonts w:ascii="Times New Roman" w:hAnsi="Times New Roman"/>
-                <w:sz w:val="24"/>
-                <w:szCs w:val="24"/>
-              </w:rPr>
-              <w:t>sus métodos y tecnologías con el propósito de restablecer su capacidad directiva debilitada y la gobernabilidad, o bien lo han hecho</w:t>
-            </w:r>
-            <w:r>
-              <w:rPr>
-                <w:rFonts w:ascii="Times New Roman" w:hAnsi="Times New Roman"/>
-                <w:sz w:val="24"/>
-                <w:szCs w:val="24"/>
-              </w:rPr>
-              <w:t xml:space="preserve"> </w:t>
-            </w:r>
-            <w:r>
-              <w:rPr>
-                <w:rFonts w:ascii="Times New Roman" w:hAnsi="Times New Roman"/>
-                <w:sz w:val="24"/>
-                <w:szCs w:val="24"/>
-              </w:rPr>
-              <w:t>con el propósito o el resultado de dar forma a un nuevo proceso</w:t>
-            </w:r>
-            <w:r>
-              <w:rPr>
-                <w:rFonts w:ascii="Times New Roman" w:hAnsi="Times New Roman"/>
-                <w:sz w:val="24"/>
-                <w:szCs w:val="24"/>
-              </w:rPr>
-              <w:t xml:space="preserve"> </w:t>
-            </w:r>
-            <w:r>
-              <w:rPr>
-                <w:rFonts w:ascii="Times New Roman" w:hAnsi="Times New Roman"/>
-                <w:sz w:val="24"/>
-                <w:szCs w:val="24"/>
-              </w:rPr>
-              <w:t>de gobierno más eficaz y acaso socialmente más aceptado, en</w:t>
-            </w:r>
-            <w:r>
-              <w:rPr>
-                <w:rFonts w:ascii="Times New Roman" w:hAnsi="Times New Roman"/>
-                <w:sz w:val="24"/>
-                <w:szCs w:val="24"/>
-              </w:rPr>
-              <w:t xml:space="preserve"> </w:t>
-            </w:r>
-            <w:r>
-              <w:rPr>
-                <w:rFonts w:ascii="Times New Roman" w:hAnsi="Times New Roman"/>
-                <w:sz w:val="24"/>
-                <w:szCs w:val="24"/>
-              </w:rPr>
-              <w:t>tanto se practica con la participación de la sociedad: a una nueva</w:t>
-            </w:r>
-            <w:r>
-              <w:rPr>
-                <w:rFonts w:ascii="Times New Roman" w:hAnsi="Times New Roman"/>
-                <w:sz w:val="24"/>
-                <w:szCs w:val="24"/>
-              </w:rPr>
-              <w:t xml:space="preserve"> </w:t>
-            </w:r>
-            <w:r>
-              <w:rPr>
-                <w:rFonts w:ascii="Times New Roman" w:hAnsi="Times New Roman"/>
-                <w:sz w:val="24"/>
-                <w:szCs w:val="24"/>
-              </w:rPr>
-              <w:t>gobernanza.</w:t>
+              <w:t>los conceptos, métodos o tecnologías de la PP y de la NGP han sido entendidos o practicados a partir del enfoque de la gobernabilidad o de la gobernanza. Muchos gobiernos de nuestros países han empleado sus métodos y tecnologías con el propósito de restablecer su capacidad directiva debilitada y la gobernabilidad, o bien lo han hecho con el propósito o el resultado de dar forma a un nuevo proceso de gobierno más eficaz y acaso socialmente más aceptado, en tanto se practica con la participación de la sociedad: a una nueva gobernanza.</w:t>
             </w:r>
             <w:r>
               <w:rPr>
@@ -1134,43 +909,7 @@
                 <w:sz w:val="24"/>
                 <w:szCs w:val="24"/>
               </w:rPr>
-              <w:t>: un reportaje de</w:t>
-            </w:r>
-            <w:r>
-              <w:rPr>
-                <w:rFonts w:ascii="Times New Roman" w:hAnsi="Times New Roman"/>
-                <w:i/>
-                <w:sz w:val="24"/>
-                <w:szCs w:val="24"/>
-              </w:rPr>
-              <w:t xml:space="preserve"> </w:t>
-            </w:r>
-            <w:r>
-              <w:rPr>
-                <w:rFonts w:ascii="Times New Roman" w:hAnsi="Times New Roman"/>
-                <w:i/>
-                <w:sz w:val="24"/>
-                <w:szCs w:val="24"/>
-              </w:rPr>
-              <w:t>América Latina, México, Fondo</w:t>
-            </w:r>
-            <w:r>
-              <w:rPr>
-                <w:rFonts w:ascii="Times New Roman" w:hAnsi="Times New Roman"/>
-                <w:i/>
-                <w:sz w:val="24"/>
-                <w:szCs w:val="24"/>
-              </w:rPr>
-              <w:t xml:space="preserve"> </w:t>
-            </w:r>
-            <w:r>
-              <w:rPr>
-                <w:rFonts w:ascii="Times New Roman" w:hAnsi="Times New Roman"/>
-                <w:i/>
-                <w:sz w:val="24"/>
-                <w:szCs w:val="24"/>
-              </w:rPr>
-              <w:t>de Cultura Económica, PNUD.</w:t>
+              <w:t>: un reportaje de América Latina, México, Fondo de Cultura Económica, PNUD.</w:t>
             </w:r>
           </w:p>
           <w:p>
@@ -1197,25 +936,7 @@
                 <w:sz w:val="24"/>
                 <w:szCs w:val="24"/>
               </w:rPr>
-              <w:t>Aguilar Villanueva, Luis F. (2006),</w:t>
-            </w:r>
-            <w:r>
-              <w:rPr>
-                <w:rFonts w:ascii="Times New Roman" w:hAnsi="Times New Roman"/>
-                <w:i/>
-                <w:sz w:val="24"/>
-                <w:szCs w:val="24"/>
-              </w:rPr>
-              <w:t xml:space="preserve"> </w:t>
-            </w:r>
-            <w:r>
-              <w:rPr>
-                <w:rFonts w:ascii="Times New Roman" w:hAnsi="Times New Roman"/>
-                <w:i/>
-                <w:sz w:val="24"/>
-                <w:szCs w:val="24"/>
-              </w:rPr>
-              <w:t>Gobernanza y gestión pública,</w:t>
+              <w:t>Aguilar Villanueva, Luis F. (2006), Gobernanza y gestión pública,</w:t>
             </w:r>
             <w:r>
               <w:rPr>
@@ -1341,7 +1062,6 @@
               <w:t xml:space="preserve"> </w:t>
             </w:r>
             <w:proofErr w:type="spellStart"/>
-            <w:proofErr w:type="gramStart"/>
             <w:r>
               <w:rPr>
                 <w:rFonts w:ascii="Times New Roman" w:hAnsi="Times New Roman"/>
@@ -1352,7 +1072,6 @@
               <w:t>Policies:Economic</w:t>
             </w:r>
             <w:proofErr w:type="spellEnd"/>
-            <w:proofErr w:type="gramEnd"/>
             <w:r>
               <w:rPr>
                 <w:rFonts w:ascii="Times New Roman" w:hAnsi="Times New Roman"/>
@@ -1850,7 +1569,6 @@
                 <w:sz w:val="24"/>
                 <w:szCs w:val="24"/>
               </w:rPr>
-              <w:lastRenderedPageBreak/>
               <w:t xml:space="preserve">De </w:t>
             </w:r>
             <w:proofErr w:type="spellStart"/>
@@ -1946,7 +1664,6 @@
               <w:t xml:space="preserve">democracia, J. Labastida y </w:t>
             </w:r>
             <w:proofErr w:type="spellStart"/>
-            <w:proofErr w:type="gramStart"/>
             <w:r>
               <w:rPr>
                 <w:rFonts w:ascii="Times New Roman" w:hAnsi="Times New Roman"/>
@@ -1957,7 +1674,6 @@
               <w:t>A.Camou</w:t>
             </w:r>
             <w:proofErr w:type="spellEnd"/>
-            <w:proofErr w:type="gramEnd"/>
             <w:r>
               <w:rPr>
                 <w:rFonts w:ascii="Times New Roman" w:hAnsi="Times New Roman"/>
@@ -2031,6 +1747,7 @@
                 <w:sz w:val="24"/>
                 <w:szCs w:val="24"/>
               </w:rPr>
+              <w:lastRenderedPageBreak/>
               <w:t>Flisfish</w:t>
             </w:r>
             <w:proofErr w:type="spellEnd"/>
@@ -2600,25 +2317,14 @@
               <w:t>coords</w:t>
             </w:r>
             <w:proofErr w:type="spellEnd"/>
-            <w:proofErr w:type="gramStart"/>
-            <w:r>
-              <w:rPr>
-                <w:rFonts w:ascii="Times New Roman" w:hAnsi="Times New Roman"/>
-                <w:i/>
-                <w:sz w:val="24"/>
-                <w:szCs w:val="24"/>
-              </w:rPr>
-              <w:t>.)(</w:t>
-            </w:r>
-            <w:proofErr w:type="gramEnd"/>
-            <w:r>
-              <w:rPr>
-                <w:rFonts w:ascii="Times New Roman" w:hAnsi="Times New Roman"/>
-                <w:i/>
-                <w:sz w:val="24"/>
-                <w:szCs w:val="24"/>
-              </w:rPr>
-              <w:t>2001), Globalización, identidad</w:t>
+            <w:r>
+              <w:rPr>
+                <w:rFonts w:ascii="Times New Roman" w:hAnsi="Times New Roman"/>
+                <w:i/>
+                <w:sz w:val="24"/>
+                <w:szCs w:val="24"/>
+              </w:rPr>
+              <w:t>.)(2001), Globalización, identidad</w:t>
             </w:r>
             <w:r>
               <w:rPr>
@@ -3526,16 +3232,7 @@
                 <w:sz w:val="24"/>
                 <w:szCs w:val="24"/>
               </w:rPr>
-              <w:t xml:space="preserve"> and</w:t>
-            </w:r>
-            <w:r>
-              <w:rPr>
-                <w:rFonts w:ascii="Times New Roman" w:hAnsi="Times New Roman"/>
-                <w:i/>
-                <w:sz w:val="24"/>
-                <w:szCs w:val="24"/>
-              </w:rPr>
-              <w:t xml:space="preserve"> </w:t>
+              <w:t xml:space="preserve"> and </w:t>
             </w:r>
             <w:proofErr w:type="spellStart"/>
             <w:r>
@@ -3575,16 +3272,7 @@
                 <w:sz w:val="24"/>
                 <w:szCs w:val="24"/>
               </w:rPr>
-              <w:t>", en</w:t>
-            </w:r>
-            <w:r>
-              <w:rPr>
-                <w:rFonts w:ascii="Times New Roman" w:hAnsi="Times New Roman"/>
-                <w:i/>
-                <w:sz w:val="24"/>
-                <w:szCs w:val="24"/>
-              </w:rPr>
-              <w:t xml:space="preserve"> </w:t>
+              <w:t xml:space="preserve">", en </w:t>
             </w:r>
             <w:r>
               <w:t xml:space="preserve"> </w:t>
@@ -3993,61 +3681,7 @@
                 <w:sz w:val="24"/>
                 <w:szCs w:val="24"/>
               </w:rPr>
-              <w:t>Política Pública y Nueva Gestión Pública en</w:t>
-            </w:r>
-            <w:r>
-              <w:rPr>
-                <w:rFonts w:ascii="Times New Roman" w:hAnsi="Times New Roman"/>
-                <w:b/>
-                <w:sz w:val="24"/>
-                <w:szCs w:val="24"/>
-              </w:rPr>
-              <w:t xml:space="preserve"> </w:t>
-            </w:r>
-            <w:r>
-              <w:rPr>
-                <w:rFonts w:ascii="Times New Roman" w:hAnsi="Times New Roman"/>
-                <w:b/>
-                <w:sz w:val="24"/>
-                <w:szCs w:val="24"/>
-              </w:rPr>
-              <w:t>relación con los enfoques de</w:t>
-            </w:r>
-            <w:r>
-              <w:rPr>
-                <w:rFonts w:ascii="Times New Roman" w:hAnsi="Times New Roman"/>
-                <w:b/>
-                <w:sz w:val="24"/>
-                <w:szCs w:val="24"/>
-              </w:rPr>
-              <w:t xml:space="preserve"> </w:t>
-            </w:r>
-            <w:r>
-              <w:rPr>
-                <w:rFonts w:ascii="Times New Roman" w:hAnsi="Times New Roman"/>
-                <w:b/>
-                <w:sz w:val="24"/>
-                <w:szCs w:val="24"/>
-              </w:rPr>
-              <w:t>Gobernabilidad y</w:t>
-            </w:r>
-            <w:r>
-              <w:rPr>
-                <w:rFonts w:ascii="Times New Roman" w:hAnsi="Times New Roman"/>
-                <w:b/>
-                <w:sz w:val="24"/>
-                <w:szCs w:val="24"/>
-              </w:rPr>
-              <w:t xml:space="preserve"> </w:t>
-            </w:r>
-            <w:r>
-              <w:rPr>
-                <w:rFonts w:ascii="Times New Roman" w:hAnsi="Times New Roman"/>
-                <w:b/>
-                <w:sz w:val="24"/>
-                <w:szCs w:val="24"/>
-              </w:rPr>
-              <w:t>Gobernanza</w:t>
+              <w:t>Política Pública y Nueva Gestión Pública en relación con los enfoques de Gobernabilidad y Gobernanza</w:t>
             </w:r>
           </w:p>
           <w:p>
@@ -4201,6 +3835,28 @@
               </w:rPr>
               <w:t xml:space="preserve"> una reflexión.</w:t>
             </w:r>
+          </w:p>
+          <w:p>
+            <w:pPr>
+              <w:spacing w:after="0"/>
+              <w:jc w:val="both"/>
+              <w:rPr>
+                <w:rFonts w:ascii="Times New Roman" w:hAnsi="Times New Roman"/>
+                <w:sz w:val="24"/>
+                <w:szCs w:val="24"/>
+              </w:rPr>
+            </w:pPr>
+          </w:p>
+          <w:p>
+            <w:pPr>
+              <w:spacing w:after="0"/>
+              <w:jc w:val="both"/>
+              <w:rPr>
+                <w:rFonts w:ascii="Times New Roman" w:hAnsi="Times New Roman"/>
+                <w:sz w:val="24"/>
+                <w:szCs w:val="24"/>
+              </w:rPr>
+            </w:pPr>
           </w:p>
           <w:p>
             <w:pPr>
@@ -4296,6 +3952,14 @@
                 <w:szCs w:val="24"/>
               </w:rPr>
             </w:pPr>
+            <w:r>
+              <w:rPr>
+                <w:rFonts w:ascii="Times New Roman" w:hAnsi="Times New Roman"/>
+                <w:sz w:val="24"/>
+                <w:szCs w:val="24"/>
+              </w:rPr>
+              <w:t>libros, artículos, informes y estadísticas de organismos internacionales</w:t>
+            </w:r>
           </w:p>
         </w:tc>
       </w:tr>
@@ -4621,25 +4285,7 @@
                 <w:sz w:val="24"/>
                 <w:szCs w:val="24"/>
               </w:rPr>
-              <w:t xml:space="preserve">que </w:t>
-            </w:r>
-            <w:proofErr w:type="gramStart"/>
-            <w:r>
-              <w:rPr>
-                <w:rFonts w:ascii="Times New Roman" w:hAnsi="Times New Roman"/>
-                <w:sz w:val="24"/>
-                <w:szCs w:val="24"/>
-              </w:rPr>
-              <w:t>han sido procesadas</w:t>
-            </w:r>
-            <w:proofErr w:type="gramEnd"/>
-            <w:r>
-              <w:rPr>
-                <w:rFonts w:ascii="Times New Roman" w:hAnsi="Times New Roman"/>
-                <w:sz w:val="24"/>
-                <w:szCs w:val="24"/>
-              </w:rPr>
-              <w:t xml:space="preserve"> desde el enfoque de la gobernabilidad o</w:t>
+              <w:t>que han sido procesadas desde el enfoque de la gobernabilidad o</w:t>
             </w:r>
             <w:r>
               <w:rPr>
@@ -4760,55 +4406,7 @@
                 <w:sz w:val="24"/>
                 <w:szCs w:val="24"/>
               </w:rPr>
-              <w:t xml:space="preserve">la gobernanza (o gobernanza nueva, </w:t>
-            </w:r>
-            <w:r>
-              <w:rPr>
-                <w:rFonts w:ascii="Times New Roman" w:hAnsi="Times New Roman"/>
-                <w:sz w:val="24"/>
-                <w:szCs w:val="24"/>
-              </w:rPr>
-              <w:t>moderna</w:t>
-            </w:r>
-            <w:r>
-              <w:rPr>
-                <w:rFonts w:ascii="Times New Roman" w:hAnsi="Times New Roman"/>
-                <w:sz w:val="24"/>
-                <w:szCs w:val="24"/>
-              </w:rPr>
-              <w:t>) es un concepto que describe y explica la descentralización</w:t>
-            </w:r>
-            <w:r>
-              <w:rPr>
-                <w:rFonts w:ascii="Times New Roman" w:hAnsi="Times New Roman"/>
-                <w:sz w:val="24"/>
-                <w:szCs w:val="24"/>
-              </w:rPr>
-              <w:t xml:space="preserve"> </w:t>
-            </w:r>
-            <w:r>
-              <w:rPr>
-                <w:rFonts w:ascii="Times New Roman" w:hAnsi="Times New Roman"/>
-                <w:sz w:val="24"/>
-                <w:szCs w:val="24"/>
-              </w:rPr>
-              <w:t>que caracteriza al actual proceso de dirección de la sociedad, su</w:t>
-            </w:r>
-            <w:r>
-              <w:rPr>
-                <w:rFonts w:ascii="Times New Roman" w:hAnsi="Times New Roman"/>
-                <w:sz w:val="24"/>
-                <w:szCs w:val="24"/>
-              </w:rPr>
-              <w:t xml:space="preserve"> </w:t>
-            </w:r>
-            <w:r>
-              <w:rPr>
-                <w:rFonts w:ascii="Times New Roman" w:hAnsi="Times New Roman"/>
-                <w:sz w:val="24"/>
-                <w:szCs w:val="24"/>
-              </w:rPr>
-              <w:t>multipolaridad, su carácter de sistema (</w:t>
+              <w:t>la gobernanza (o gobernanza nueva, moderna) es un concepto que describe y explica la descentralización que caracteriza al actual proceso de dirección de la sociedad, su multipolaridad, su carácter de sistema (</w:t>
             </w:r>
             <w:proofErr w:type="spellStart"/>
             <w:r>
@@ -4844,87 +4442,7 @@
                 <w:sz w:val="24"/>
                 <w:szCs w:val="24"/>
               </w:rPr>
-              <w:t>, PNUD)</w:t>
-            </w:r>
-            <w:r>
-              <w:rPr>
-                <w:rFonts w:ascii="Times New Roman" w:hAnsi="Times New Roman"/>
-                <w:sz w:val="24"/>
-                <w:szCs w:val="24"/>
-              </w:rPr>
-              <w:t xml:space="preserve"> </w:t>
-            </w:r>
-            <w:r>
-              <w:rPr>
-                <w:rFonts w:ascii="Times New Roman" w:hAnsi="Times New Roman"/>
-                <w:sz w:val="24"/>
-                <w:szCs w:val="24"/>
-              </w:rPr>
-              <w:t xml:space="preserve">y que ha dado pie al concepto o metáfora de "gobernanza por </w:t>
-            </w:r>
-            <w:r>
-              <w:rPr>
-                <w:rFonts w:ascii="Times New Roman" w:hAnsi="Times New Roman"/>
-                <w:sz w:val="24"/>
-                <w:szCs w:val="24"/>
-              </w:rPr>
-              <w:t>redes</w:t>
-            </w:r>
-            <w:r>
-              <w:rPr>
-                <w:rFonts w:ascii="Times New Roman" w:hAnsi="Times New Roman"/>
-                <w:sz w:val="24"/>
-                <w:szCs w:val="24"/>
-              </w:rPr>
-              <w:t>" o "gobernanza participativa" (UNCEPA / UNDESA), que en</w:t>
-            </w:r>
-            <w:r>
-              <w:rPr>
-                <w:rFonts w:ascii="Times New Roman" w:hAnsi="Times New Roman"/>
-                <w:sz w:val="24"/>
-                <w:szCs w:val="24"/>
-              </w:rPr>
-              <w:t xml:space="preserve"> </w:t>
-            </w:r>
-            <w:r>
-              <w:rPr>
-                <w:rFonts w:ascii="Times New Roman" w:hAnsi="Times New Roman"/>
-                <w:sz w:val="24"/>
-                <w:szCs w:val="24"/>
-              </w:rPr>
-              <w:t>razón de la sinergia de los recursos públicos, privados y sociales</w:t>
-            </w:r>
-            <w:r>
-              <w:rPr>
-                <w:rFonts w:ascii="Times New Roman" w:hAnsi="Times New Roman"/>
-                <w:sz w:val="24"/>
-                <w:szCs w:val="24"/>
-              </w:rPr>
-              <w:t xml:space="preserve"> </w:t>
-            </w:r>
-            <w:r>
-              <w:rPr>
-                <w:rFonts w:ascii="Times New Roman" w:hAnsi="Times New Roman"/>
-                <w:sz w:val="24"/>
-                <w:szCs w:val="24"/>
-              </w:rPr>
-              <w:t xml:space="preserve">incrementa la claridad, capacidad y eficacia directiva de una </w:t>
-            </w:r>
-            <w:r>
-              <w:rPr>
-                <w:rFonts w:ascii="Times New Roman" w:hAnsi="Times New Roman"/>
-                <w:sz w:val="24"/>
-                <w:szCs w:val="24"/>
-              </w:rPr>
-              <w:t>sociedad</w:t>
-            </w:r>
-            <w:r>
-              <w:rPr>
-                <w:rFonts w:ascii="Times New Roman" w:hAnsi="Times New Roman"/>
-                <w:sz w:val="24"/>
-                <w:szCs w:val="24"/>
-              </w:rPr>
-              <w:t>.</w:t>
+              <w:t>, PNUD) y que ha dado pie al concepto o metáfora de "gobernanza por redes" o "gobernanza participativa" (UNCEPA / UNDESA), que en razón de la sinergia de los recursos públicos, privados y sociales incrementa la claridad, capacidad y eficacia directiva de una sociedad.</w:t>
             </w:r>
             <w:r>
               <w:rPr>
@@ -4964,15 +4482,7 @@
                 <w:sz w:val="24"/>
                 <w:szCs w:val="24"/>
               </w:rPr>
-              <w:t>2</w:t>
-            </w:r>
-            <w:r>
-              <w:rPr>
-                <w:rFonts w:ascii="Times New Roman" w:hAnsi="Times New Roman"/>
-                <w:sz w:val="24"/>
-                <w:szCs w:val="24"/>
-              </w:rPr>
-              <w:t>1</w:t>
+              <w:t>21</w:t>
             </w:r>
             <w:r>
               <w:rPr>
@@ -5005,87 +4515,7 @@
                 <w:sz w:val="24"/>
                 <w:szCs w:val="24"/>
               </w:rPr>
-              <w:t>La nueva gobernanza</w:t>
-            </w:r>
-            <w:r>
-              <w:rPr>
-                <w:rFonts w:ascii="Times New Roman" w:hAnsi="Times New Roman"/>
-                <w:sz w:val="24"/>
-                <w:szCs w:val="24"/>
-              </w:rPr>
-              <w:t xml:space="preserve"> </w:t>
-            </w:r>
-            <w:r>
-              <w:rPr>
-                <w:rFonts w:ascii="Times New Roman" w:hAnsi="Times New Roman"/>
-                <w:sz w:val="24"/>
-                <w:szCs w:val="24"/>
-              </w:rPr>
-              <w:t xml:space="preserve">es el resultado de lo que los gobiernos emprendieron para </w:t>
-            </w:r>
-            <w:r>
-              <w:rPr>
-                <w:rFonts w:ascii="Times New Roman" w:hAnsi="Times New Roman"/>
-                <w:sz w:val="24"/>
-                <w:szCs w:val="24"/>
-              </w:rPr>
-              <w:t>reconstruir</w:t>
-            </w:r>
-            <w:r>
-              <w:rPr>
-                <w:rFonts w:ascii="Times New Roman" w:hAnsi="Times New Roman"/>
-                <w:sz w:val="24"/>
-                <w:szCs w:val="24"/>
-              </w:rPr>
-              <w:t xml:space="preserve"> su capacidad directiva y lo que numerosos grupos ciudadanos,</w:t>
-            </w:r>
-            <w:r>
-              <w:rPr>
-                <w:rFonts w:ascii="Times New Roman" w:hAnsi="Times New Roman"/>
-                <w:sz w:val="24"/>
-                <w:szCs w:val="24"/>
-              </w:rPr>
-              <w:t xml:space="preserve"> </w:t>
-            </w:r>
-            <w:r>
-              <w:rPr>
-                <w:rFonts w:ascii="Times New Roman" w:hAnsi="Times New Roman"/>
-                <w:sz w:val="24"/>
-                <w:szCs w:val="24"/>
-              </w:rPr>
-              <w:t>con el ímpetu de la democracia, emprendieron para tener voz y</w:t>
-            </w:r>
-            <w:r>
-              <w:rPr>
-                <w:rFonts w:ascii="Times New Roman" w:hAnsi="Times New Roman"/>
-                <w:sz w:val="24"/>
-                <w:szCs w:val="24"/>
-              </w:rPr>
-              <w:t xml:space="preserve"> </w:t>
-            </w:r>
-            <w:r>
-              <w:rPr>
-                <w:rFonts w:ascii="Times New Roman" w:hAnsi="Times New Roman"/>
-                <w:sz w:val="24"/>
-                <w:szCs w:val="24"/>
-              </w:rPr>
-              <w:t>participar en la deliberación de los asuntos de la realidad pública</w:t>
-            </w:r>
-            <w:r>
-              <w:rPr>
-                <w:rFonts w:ascii="Times New Roman" w:hAnsi="Times New Roman"/>
-                <w:sz w:val="24"/>
-                <w:szCs w:val="24"/>
-              </w:rPr>
-              <w:t xml:space="preserve"> </w:t>
-            </w:r>
-            <w:r>
-              <w:rPr>
-                <w:rFonts w:ascii="Times New Roman" w:hAnsi="Times New Roman"/>
-                <w:sz w:val="24"/>
-                <w:szCs w:val="24"/>
-              </w:rPr>
-              <w:t>y tener control sobre su conducción.</w:t>
+              <w:t>La nueva gobernanza es el resultado de lo que los gobiernos emprendieron para reconstruir su capacidad directiva y lo que numerosos grupos ciudadanos, con el ímpetu de la democracia, emprendieron para tener voz y participar en la deliberación de los asuntos de la realidad pública y tener control sobre su conducción.</w:t>
             </w:r>
             <w:r>
               <w:rPr>
@@ -5125,15 +4555,7 @@
                 <w:sz w:val="24"/>
                 <w:szCs w:val="24"/>
               </w:rPr>
-              <w:t>2</w:t>
-            </w:r>
-            <w:r>
-              <w:rPr>
-                <w:rFonts w:ascii="Times New Roman" w:hAnsi="Times New Roman"/>
-                <w:sz w:val="24"/>
-                <w:szCs w:val="24"/>
-              </w:rPr>
-              <w:t>5</w:t>
+              <w:t>25</w:t>
             </w:r>
             <w:r>
               <w:rPr>
@@ -5158,6 +4580,45 @@
         </w:tc>
       </w:tr>
     </w:tbl>
+    <w:p>
+      <w:pPr>
+        <w:jc w:val="center"/>
+        <w:rPr>
+          <w:rFonts w:ascii="Arial" w:hAnsi="Arial" w:cs="Arial"/>
+          <w:b/>
+          <w:sz w:val="32"/>
+          <w:szCs w:val="32"/>
+        </w:rPr>
+      </w:pPr>
+    </w:p>
+    <w:p>
+      <w:pPr>
+        <w:spacing w:after="0"/>
+        <w:ind w:left="-49"/>
+        <w:jc w:val="both"/>
+        <w:rPr>
+          <w:rFonts w:ascii="Times New Roman" w:hAnsi="Times New Roman"/>
+          <w:sz w:val="24"/>
+          <w:szCs w:val="24"/>
+        </w:rPr>
+      </w:pPr>
+      <w:r>
+        <w:rPr>
+          <w:rFonts w:ascii="Times New Roman" w:hAnsi="Times New Roman"/>
+          <w:sz w:val="24"/>
+          <w:szCs w:val="24"/>
+        </w:rPr>
+        <w:t>Elaboración de la Ficha de Lectura por: Luis Enrique Guerrero Ibarra, ESAP.</w:t>
+      </w:r>
+      <w:r>
+        <w:rPr>
+          <w:rFonts w:ascii="Times New Roman" w:hAnsi="Times New Roman"/>
+          <w:sz w:val="24"/>
+          <w:szCs w:val="24"/>
+        </w:rPr>
+        <w:t xml:space="preserve"> Bogotá.</w:t>
+      </w:r>
+    </w:p>
     <w:p>
       <w:pPr>
         <w:jc w:val="center"/>

</xml_diff>